<commit_message>
Atualizado css e html geral
</commit_message>
<xml_diff>
--- a/Base de Dados.docx
+++ b/Base de Dados.docx
@@ -148,70 +148,13 @@
       <w:pPr>
         <w:jc w:val="both"/>
       </w:pPr>
-      <w:r>
-        <w:t>Perseu</w:t>
-      </w:r>
-      <w:r>
-        <w:t xml:space="preserve"> -</w:t>
-      </w:r>
-      <w:r>
-        <w:t xml:space="preserve"> é um herói da mitologia grega, conhecido por suas notáveis aventuras e feitos heroicos. Ele é filho de Zeus e </w:t>
-      </w:r>
-      <w:proofErr w:type="spellStart"/>
-      <w:r>
-        <w:t>Danae</w:t>
-      </w:r>
-      <w:proofErr w:type="spellEnd"/>
-      <w:r>
-        <w:t xml:space="preserve">, filha do rei Acrísio de Argos. Segundo a lenda, Acrísio recebeu uma </w:t>
-      </w:r>
+    </w:p>
+    <w:p>
+      <w:pPr>
+        <w:jc w:val="both"/>
+      </w:pPr>
       <w:r>
         <w:lastRenderedPageBreak/>
-        <w:t xml:space="preserve">profecia de que seria morto por seu neto, então ele prendeu </w:t>
-      </w:r>
-      <w:proofErr w:type="spellStart"/>
-      <w:r>
-        <w:t>Danae</w:t>
-      </w:r>
-      <w:proofErr w:type="spellEnd"/>
-      <w:r>
-        <w:t xml:space="preserve"> em uma torre. No entanto, Zeus a visitou na forma de uma chuva de ouro, e assim Perseu nasceu.</w:t>
-      </w:r>
-    </w:p>
-    <w:p>
-      <w:pPr>
-        <w:jc w:val="both"/>
-      </w:pPr>
-      <w:r>
-        <w:t>Uma das mais famosas aventuras de Perseu foi sua missão para matar Medusa, uma Górgona com cabelos de serpente que transformava em pedra quem a olhasse. Equipado com um escudo polido, um capacete de invisibilidade, sandálias aladas e um tridente, Perseu conseguiu decapitar Medusa e, ao fazer isso, usou sua cabeça como arma em várias ocasiões.</w:t>
-      </w:r>
-    </w:p>
-    <w:p>
-      <w:pPr>
-        <w:jc w:val="both"/>
-      </w:pPr>
-      <w:r>
-        <w:t>Após sua vitória sobre Medusa, Perseu salvou Andrômeda, uma princesa que estava prestes a ser sacrificada a um monstro marinho. Ele a resgatou e, posteriormente, casou-se com ela. Perseu também é conhecido por ter confrontado seu avô, Acrísio, e, acidentalmente, cumprir a profecia de matar o rei durante uma competição de lançamento de disco.</w:t>
-      </w:r>
-    </w:p>
-    <w:p>
-      <w:pPr>
-        <w:jc w:val="both"/>
-      </w:pPr>
-      <w:r>
-        <w:t>Perseu é muitas vezes retratado como um símbolo de coragem e destreza, e suas histórias de heroísmo continuam a ser celebradas na literatura e na arte.</w:t>
-      </w:r>
-    </w:p>
-    <w:p>
-      <w:pPr>
-        <w:jc w:val="both"/>
-      </w:pPr>
-    </w:p>
-    <w:p>
-      <w:pPr>
-        <w:jc w:val="both"/>
-      </w:pPr>
-      <w:r>
         <w:t xml:space="preserve">Apolo </w:t>
       </w:r>
       <w:r>
@@ -303,57 +246,57 @@
         <w:jc w:val="both"/>
       </w:pPr>
       <w:r>
+        <w:t>Uma das histórias mais conhecidas sobre Ares é seu amor por Afrodite, a deusa do amor, que era casada com Hefesto. A relação deles é frequentemente vista como um símbolo da união entre amor e guerra.</w:t>
+      </w:r>
+    </w:p>
+    <w:p>
+      <w:pPr>
+        <w:jc w:val="both"/>
+      </w:pPr>
+      <w:r>
+        <w:t>Ares representa os aspectos mais violentos e destrutivos da guerra, sendo uma figura complexa que ilustra tanto a bravura quanto a futilidade dos conflitos.</w:t>
+      </w:r>
+    </w:p>
+    <w:p>
+      <w:pPr>
+        <w:jc w:val="both"/>
+      </w:pPr>
+    </w:p>
+    <w:p>
+      <w:pPr>
+        <w:jc w:val="both"/>
+      </w:pPr>
+    </w:p>
+    <w:p>
+      <w:pPr>
+        <w:jc w:val="both"/>
+      </w:pPr>
+      <w:r>
+        <w:t>Lugares</w:t>
+      </w:r>
+    </w:p>
+    <w:p>
+      <w:pPr>
+        <w:jc w:val="both"/>
+      </w:pPr>
+      <w:r>
+        <w:t>O Museu da Acrópole, localizado em Atenas, Grécia, é um dos museus mais importantes do mundo, dedicado à arte e à arqueologia da antiga Grécia. Inaugurado em 2009, o museu foi projetado para exibir os achados arqueológicos da Acrópole, proporcionando uma experiência única que complementa a visita ao famoso sítio arqueológico.</w:t>
+      </w:r>
+    </w:p>
+    <w:p>
+      <w:pPr>
+        <w:jc w:val="both"/>
+        <w:rPr>
+          <w:b/>
+          <w:bCs/>
+        </w:rPr>
+      </w:pPr>
+      <w:r>
+        <w:rPr>
+          <w:b/>
+          <w:bCs/>
+        </w:rPr>
         <w:lastRenderedPageBreak/>
-        <w:t>Uma das histórias mais conhecidas sobre Ares é seu amor por Afrodite, a deusa do amor, que era casada com Hefesto. A relação deles é frequentemente vista como um símbolo da união entre amor e guerra.</w:t>
-      </w:r>
-    </w:p>
-    <w:p>
-      <w:pPr>
-        <w:jc w:val="both"/>
-      </w:pPr>
-      <w:r>
-        <w:t>Ares representa os aspectos mais violentos e destrutivos da guerra, sendo uma figura complexa que ilustra tanto a bravura quanto a futilidade dos conflitos.</w:t>
-      </w:r>
-    </w:p>
-    <w:p>
-      <w:pPr>
-        <w:jc w:val="both"/>
-      </w:pPr>
-    </w:p>
-    <w:p>
-      <w:pPr>
-        <w:jc w:val="both"/>
-      </w:pPr>
-    </w:p>
-    <w:p>
-      <w:pPr>
-        <w:jc w:val="both"/>
-      </w:pPr>
-      <w:r>
-        <w:t>Lugares</w:t>
-      </w:r>
-    </w:p>
-    <w:p>
-      <w:pPr>
-        <w:jc w:val="both"/>
-      </w:pPr>
-      <w:r>
-        <w:t>O Museu da Acrópole, localizado em Atenas, Grécia, é um dos museus mais importantes do mundo, dedicado à arte e à arqueologia da antiga Grécia. Inaugurado em 2009, o museu foi projetado para exibir os achados arqueológicos da Acrópole, proporcionando uma experiência única que complementa a visita ao famoso sítio arqueológico.</w:t>
-      </w:r>
-    </w:p>
-    <w:p>
-      <w:pPr>
-        <w:jc w:val="both"/>
-        <w:rPr>
-          <w:b/>
-          <w:bCs/>
-        </w:rPr>
-      </w:pPr>
-      <w:r>
-        <w:rPr>
-          <w:b/>
-          <w:bCs/>
-        </w:rPr>
         <w:t>Principais características:</w:t>
       </w:r>
     </w:p>
@@ -538,7 +481,6 @@
           <w:b/>
           <w:bCs/>
         </w:rPr>
-        <w:lastRenderedPageBreak/>
         <w:t>Erecteion</w:t>
       </w:r>
       <w:proofErr w:type="spellEnd"/>
@@ -616,6 +558,7 @@
         <w:jc w:val="both"/>
       </w:pPr>
       <w:r>
+        <w:lastRenderedPageBreak/>
         <w:t>A visita à Acrópole oferece uma oportunidade única de explorar a rica história da Grécia antiga e apreciar a beleza de suas estruturas arquitetônicas, além de proporcionar vistas panorâmicas da cidade de Atenas.</w:t>
       </w:r>
     </w:p>
@@ -791,7 +734,6 @@
       </w:pPr>
       <w:proofErr w:type="spellStart"/>
       <w:r>
-        <w:lastRenderedPageBreak/>
         <w:t>Meteora</w:t>
       </w:r>
       <w:proofErr w:type="spellEnd"/>
@@ -907,6 +849,7 @@
           <w:b/>
           <w:bCs/>
         </w:rPr>
+        <w:lastRenderedPageBreak/>
         <w:t>Caminhadas e Trilhas</w:t>
       </w:r>
       <w:r>
@@ -1144,7 +1087,6 @@
           <w:b/>
           <w:bCs/>
         </w:rPr>
-        <w:lastRenderedPageBreak/>
         <w:t>Escavações</w:t>
       </w:r>
       <w:r>
@@ -1244,6 +1186,7 @@
           <w:b/>
           <w:bCs/>
         </w:rPr>
+        <w:lastRenderedPageBreak/>
         <w:t>Oráculo de Delfos</w:t>
       </w:r>
       <w:r>
@@ -2666,6 +2609,7 @@
   <w:style w:type="character" w:default="1" w:styleId="Fontepargpadro">
     <w:name w:val="Default Paragraph Font"/>
     <w:uiPriority w:val="1"/>
+    <w:semiHidden/>
     <w:unhideWhenUsed/>
   </w:style>
   <w:style w:type="table" w:default="1" w:styleId="Tabelanormal">

</xml_diff>